<commit_message>
updated coverletter final version
</commit_message>
<xml_diff>
--- a/Sunil Google Co-op CoverLetter.docx
+++ b/Sunil Google Co-op CoverLetter.docx
@@ -353,17 +353,7 @@
           <w:szCs w:val="24"/>
           <w:lang w:val="en-CA" w:eastAsia="en-CA"/>
         </w:rPr>
-        <w:t>Application for Software Developer Intern for Summer 20</w:t>
-      </w:r>
-      <w:r>
-        <w:rPr>
-          <w:rFonts w:ascii="Segoe UI" w:eastAsia="Times New Roman" w:hAnsi="Segoe UI" w:cs="Segoe UI"/>
-          <w:color w:val="333333"/>
-          <w:sz w:val="24"/>
-          <w:szCs w:val="24"/>
-          <w:lang w:val="en-CA" w:eastAsia="en-CA"/>
-        </w:rPr>
-        <w:t>20</w:t>
+        <w:t>Application for Software Developer Intern for Summer 2020</w:t>
       </w:r>
     </w:p>
     <w:p>
@@ -699,7 +689,7 @@
           <w:szCs w:val="24"/>
           <w:lang w:val="en-CA" w:eastAsia="en-CA"/>
         </w:rPr>
-        <w:t>full time</w:t>
+        <w:t>full</w:t>
       </w:r>
       <w:r>
         <w:rPr>
@@ -709,7 +699,7 @@
           <w:szCs w:val="24"/>
           <w:lang w:val="en-CA" w:eastAsia="en-CA"/>
         </w:rPr>
-        <w:t xml:space="preserve"> </w:t>
+        <w:t>-</w:t>
       </w:r>
       <w:r>
         <w:rPr>
@@ -719,7 +709,37 @@
           <w:szCs w:val="24"/>
           <w:lang w:val="en-CA" w:eastAsia="en-CA"/>
         </w:rPr>
-        <w:t>first year</w:t>
+        <w:t xml:space="preserve">time </w:t>
+      </w:r>
+      <w:r>
+        <w:rPr>
+          <w:rFonts w:ascii="Segoe UI" w:eastAsia="Times New Roman" w:hAnsi="Segoe UI" w:cs="Segoe UI"/>
+          <w:color w:val="333333"/>
+          <w:sz w:val="24"/>
+          <w:szCs w:val="24"/>
+          <w:lang w:val="en-CA" w:eastAsia="en-CA"/>
+        </w:rPr>
+        <w:t>first</w:t>
+      </w:r>
+      <w:r>
+        <w:rPr>
+          <w:rFonts w:ascii="Segoe UI" w:eastAsia="Times New Roman" w:hAnsi="Segoe UI" w:cs="Segoe UI"/>
+          <w:color w:val="333333"/>
+          <w:sz w:val="24"/>
+          <w:szCs w:val="24"/>
+          <w:lang w:val="en-CA" w:eastAsia="en-CA"/>
+        </w:rPr>
+        <w:t>-</w:t>
+      </w:r>
+      <w:r>
+        <w:rPr>
+          <w:rFonts w:ascii="Segoe UI" w:eastAsia="Times New Roman" w:hAnsi="Segoe UI" w:cs="Segoe UI"/>
+          <w:color w:val="333333"/>
+          <w:sz w:val="24"/>
+          <w:szCs w:val="24"/>
+          <w:lang w:val="en-CA" w:eastAsia="en-CA"/>
+        </w:rPr>
+        <w:t>year</w:t>
       </w:r>
       <w:r>
         <w:rPr>
@@ -809,6 +829,16 @@
           <w:szCs w:val="24"/>
           <w:lang w:val="en-CA" w:eastAsia="en-CA"/>
         </w:rPr>
+        <w:t xml:space="preserve">a </w:t>
+      </w:r>
+      <w:r>
+        <w:rPr>
+          <w:rFonts w:ascii="Segoe UI" w:eastAsia="Times New Roman" w:hAnsi="Segoe UI" w:cs="Segoe UI"/>
+          <w:color w:val="333333"/>
+          <w:sz w:val="24"/>
+          <w:szCs w:val="24"/>
+          <w:lang w:val="en-CA" w:eastAsia="en-CA"/>
+        </w:rPr>
         <w:t>s</w:t>
       </w:r>
       <w:r>
@@ -839,26 +869,6 @@
           <w:szCs w:val="24"/>
           <w:lang w:val="en-CA" w:eastAsia="en-CA"/>
         </w:rPr>
-        <w:t xml:space="preserve"> Th</w:t>
-      </w:r>
-      <w:r>
-        <w:rPr>
-          <w:rFonts w:ascii="Segoe UI" w:eastAsia="Times New Roman" w:hAnsi="Segoe UI" w:cs="Segoe UI"/>
-          <w:color w:val="333333"/>
-          <w:sz w:val="24"/>
-          <w:szCs w:val="24"/>
-          <w:lang w:val="en-CA" w:eastAsia="en-CA"/>
-        </w:rPr>
-        <w:t>e</w:t>
-      </w:r>
-      <w:r>
-        <w:rPr>
-          <w:rFonts w:ascii="Segoe UI" w:eastAsia="Times New Roman" w:hAnsi="Segoe UI" w:cs="Segoe UI"/>
-          <w:color w:val="333333"/>
-          <w:sz w:val="24"/>
-          <w:szCs w:val="24"/>
-          <w:lang w:val="en-CA" w:eastAsia="en-CA"/>
-        </w:rPr>
         <w:t xml:space="preserve"> </w:t>
       </w:r>
       <w:r>
@@ -869,7 +879,7 @@
           <w:szCs w:val="24"/>
           <w:lang w:val="en-CA" w:eastAsia="en-CA"/>
         </w:rPr>
-        <w:t>i</w:t>
+        <w:t>I</w:t>
       </w:r>
       <w:r>
         <w:rPr>
@@ -881,7 +891,6 @@
         </w:rPr>
         <w:t xml:space="preserve">ndustry experience </w:t>
       </w:r>
-      <w:proofErr w:type="gramStart"/>
       <w:r>
         <w:rPr>
           <w:rFonts w:ascii="Segoe UI" w:eastAsia="Times New Roman" w:hAnsi="Segoe UI" w:cs="Segoe UI"/>
@@ -890,9 +899,18 @@
           <w:szCs w:val="24"/>
           <w:lang w:val="en-CA" w:eastAsia="en-CA"/>
         </w:rPr>
-        <w:t>have</w:t>
+        <w:t>ha</w:t>
       </w:r>
-      <w:proofErr w:type="gramEnd"/>
+      <w:r>
+        <w:rPr>
+          <w:rFonts w:ascii="Segoe UI" w:eastAsia="Times New Roman" w:hAnsi="Segoe UI" w:cs="Segoe UI"/>
+          <w:color w:val="333333"/>
+          <w:sz w:val="24"/>
+          <w:szCs w:val="24"/>
+          <w:lang w:val="en-CA" w:eastAsia="en-CA"/>
+        </w:rPr>
+        <w:t>s</w:t>
+      </w:r>
       <w:r>
         <w:rPr>
           <w:rFonts w:ascii="Segoe UI" w:eastAsia="Times New Roman" w:hAnsi="Segoe UI" w:cs="Segoe UI"/>
@@ -913,7 +931,6 @@
         </w:rPr>
         <w:t xml:space="preserve"> </w:t>
       </w:r>
-      <w:proofErr w:type="spellStart"/>
       <w:r>
         <w:rPr>
           <w:rFonts w:ascii="Segoe UI" w:eastAsia="Times New Roman" w:hAnsi="Segoe UI" w:cs="Segoe UI"/>
@@ -922,19 +939,8 @@
           <w:szCs w:val="24"/>
           <w:lang w:val="en-CA" w:eastAsia="en-CA"/>
         </w:rPr>
-        <w:t>strength</w:t>
+        <w:t>strengthened</w:t>
       </w:r>
-      <w:r>
-        <w:rPr>
-          <w:rFonts w:ascii="Segoe UI" w:eastAsia="Times New Roman" w:hAnsi="Segoe UI" w:cs="Segoe UI"/>
-          <w:color w:val="333333"/>
-          <w:sz w:val="24"/>
-          <w:szCs w:val="24"/>
-          <w:lang w:val="en-CA" w:eastAsia="en-CA"/>
-        </w:rPr>
-        <w:t>ed</w:t>
-      </w:r>
-      <w:proofErr w:type="spellEnd"/>
       <w:r>
         <w:rPr>
           <w:rFonts w:ascii="Segoe UI" w:eastAsia="Times New Roman" w:hAnsi="Segoe UI" w:cs="Segoe UI"/>
@@ -1005,6 +1011,8 @@
         </w:rPr>
         <w:t xml:space="preserve"> </w:t>
       </w:r>
+      <w:bookmarkStart w:id="0" w:name="_GoBack"/>
+      <w:bookmarkEnd w:id="0"/>
     </w:p>
     <w:p>
       <w:pPr>
@@ -1045,7 +1053,27 @@
           <w:szCs w:val="24"/>
           <w:lang w:val="en-CA" w:eastAsia="en-CA"/>
         </w:rPr>
-        <w:t xml:space="preserve"> When I was age of 11, I took my first</w:t>
+        <w:t xml:space="preserve"> When I was </w:t>
+      </w:r>
+      <w:r>
+        <w:rPr>
+          <w:rFonts w:ascii="Segoe UI" w:eastAsia="Times New Roman" w:hAnsi="Segoe UI" w:cs="Segoe UI"/>
+          <w:color w:val="333333"/>
+          <w:sz w:val="24"/>
+          <w:szCs w:val="24"/>
+          <w:lang w:val="en-CA" w:eastAsia="en-CA"/>
+        </w:rPr>
+        <w:t xml:space="preserve">the </w:t>
+      </w:r>
+      <w:r>
+        <w:rPr>
+          <w:rFonts w:ascii="Segoe UI" w:eastAsia="Times New Roman" w:hAnsi="Segoe UI" w:cs="Segoe UI"/>
+          <w:color w:val="333333"/>
+          <w:sz w:val="24"/>
+          <w:szCs w:val="24"/>
+          <w:lang w:val="en-CA" w:eastAsia="en-CA"/>
+        </w:rPr>
+        <w:t>age of 11, I took my first</w:t>
       </w:r>
       <w:r>
         <w:rPr>
@@ -1137,7 +1165,27 @@
           <w:szCs w:val="24"/>
           <w:lang w:val="en-CA" w:eastAsia="en-CA"/>
         </w:rPr>
-        <w:t xml:space="preserve"> Hence</w:t>
+        <w:t xml:space="preserve"> </w:t>
+      </w:r>
+      <w:r>
+        <w:rPr>
+          <w:rFonts w:ascii="Segoe UI" w:eastAsia="Times New Roman" w:hAnsi="Segoe UI" w:cs="Segoe UI"/>
+          <w:color w:val="333333"/>
+          <w:sz w:val="24"/>
+          <w:szCs w:val="24"/>
+          <w:lang w:val="en-CA" w:eastAsia="en-CA"/>
+        </w:rPr>
+        <w:t>h</w:t>
+      </w:r>
+      <w:r>
+        <w:rPr>
+          <w:rFonts w:ascii="Segoe UI" w:eastAsia="Times New Roman" w:hAnsi="Segoe UI" w:cs="Segoe UI"/>
+          <w:color w:val="333333"/>
+          <w:sz w:val="24"/>
+          <w:szCs w:val="24"/>
+          <w:lang w:val="en-CA" w:eastAsia="en-CA"/>
+        </w:rPr>
+        <w:t>ence</w:t>
       </w:r>
       <w:r>
         <w:rPr>
@@ -1157,7 +1205,29 @@
           <w:szCs w:val="24"/>
           <w:lang w:val="en-CA" w:eastAsia="en-CA"/>
         </w:rPr>
-        <w:t xml:space="preserve"> From my work after my undergrad</w:t>
+        <w:t xml:space="preserve"> </w:t>
+      </w:r>
+    </w:p>
+    <w:p>
+      <w:pPr>
+        <w:spacing w:before="240" w:after="0"/>
+        <w:rPr>
+          <w:rFonts w:ascii="Segoe UI" w:eastAsia="Times New Roman" w:hAnsi="Segoe UI" w:cs="Segoe UI"/>
+          <w:color w:val="333333"/>
+          <w:sz w:val="24"/>
+          <w:szCs w:val="24"/>
+          <w:lang w:val="en-CA" w:eastAsia="en-CA"/>
+        </w:rPr>
+      </w:pPr>
+      <w:r>
+        <w:rPr>
+          <w:rFonts w:ascii="Segoe UI" w:eastAsia="Times New Roman" w:hAnsi="Segoe UI" w:cs="Segoe UI"/>
+          <w:color w:val="333333"/>
+          <w:sz w:val="24"/>
+          <w:szCs w:val="24"/>
+          <w:lang w:val="en-CA" w:eastAsia="en-CA"/>
+        </w:rPr>
+        <w:t>I am a big fan of Google, have gotten addicted to its products like Google Search, Google Maps, Androids</w:t>
       </w:r>
       <w:r>
         <w:rPr>
@@ -1167,7 +1237,7 @@
           <w:szCs w:val="24"/>
           <w:lang w:val="en-CA" w:eastAsia="en-CA"/>
         </w:rPr>
-        <w:t xml:space="preserve"> degree</w:t>
+        <w:t>,</w:t>
       </w:r>
       <w:r>
         <w:rPr>
@@ -1177,71 +1247,7 @@
           <w:szCs w:val="24"/>
           <w:lang w:val="en-CA" w:eastAsia="en-CA"/>
         </w:rPr>
-        <w:t xml:space="preserve"> </w:t>
-      </w:r>
-      <w:r>
-        <w:rPr>
-          <w:rFonts w:ascii="Segoe UI" w:eastAsia="Times New Roman" w:hAnsi="Segoe UI" w:cs="Segoe UI"/>
-          <w:color w:val="333333"/>
-          <w:sz w:val="24"/>
-          <w:szCs w:val="24"/>
-          <w:lang w:val="en-CA" w:eastAsia="en-CA"/>
-        </w:rPr>
-        <w:t>I gained</w:t>
-      </w:r>
-      <w:r>
-        <w:rPr>
-          <w:rFonts w:ascii="Segoe UI" w:eastAsia="Times New Roman" w:hAnsi="Segoe UI" w:cs="Segoe UI"/>
-          <w:color w:val="333333"/>
-          <w:sz w:val="24"/>
-          <w:szCs w:val="24"/>
-          <w:lang w:val="en-CA" w:eastAsia="en-CA"/>
-        </w:rPr>
-        <w:t xml:space="preserve"> </w:t>
-      </w:r>
-      <w:r>
-        <w:rPr>
-          <w:rFonts w:ascii="Segoe UI" w:eastAsia="Times New Roman" w:hAnsi="Segoe UI" w:cs="Segoe UI"/>
-          <w:color w:val="333333"/>
-          <w:sz w:val="24"/>
-          <w:szCs w:val="24"/>
-          <w:lang w:val="en-CA" w:eastAsia="en-CA"/>
-        </w:rPr>
-        <w:t>valuable experience in software development and business intelligence.</w:t>
-      </w:r>
-    </w:p>
-    <w:p>
-      <w:pPr>
-        <w:spacing w:before="240" w:after="0"/>
-        <w:rPr>
-          <w:rFonts w:ascii="Segoe UI" w:eastAsia="Times New Roman" w:hAnsi="Segoe UI" w:cs="Segoe UI"/>
-          <w:color w:val="333333"/>
-          <w:sz w:val="24"/>
-          <w:szCs w:val="24"/>
-          <w:lang w:val="en-CA" w:eastAsia="en-CA"/>
-        </w:rPr>
-      </w:pPr>
-      <w:r>
-        <w:rPr>
-          <w:rFonts w:ascii="Segoe UI" w:eastAsia="Times New Roman" w:hAnsi="Segoe UI" w:cs="Segoe UI"/>
-          <w:color w:val="333333"/>
-          <w:sz w:val="24"/>
-          <w:szCs w:val="24"/>
-          <w:lang w:val="en-CA" w:eastAsia="en-CA"/>
-        </w:rPr>
-        <w:t>I am a big fan of Google, have gotten addicted to its products like Goo</w:t>
-      </w:r>
-      <w:bookmarkStart w:id="0" w:name="_GoBack"/>
-      <w:bookmarkEnd w:id="0"/>
-      <w:r>
-        <w:rPr>
-          <w:rFonts w:ascii="Segoe UI" w:eastAsia="Times New Roman" w:hAnsi="Segoe UI" w:cs="Segoe UI"/>
-          <w:color w:val="333333"/>
-          <w:sz w:val="24"/>
-          <w:szCs w:val="24"/>
-          <w:lang w:val="en-CA" w:eastAsia="en-CA"/>
-        </w:rPr>
-        <w:t xml:space="preserve">gle Search, Google Maps, Androids etc. </w:t>
+        <w:t xml:space="preserve"> etc. </w:t>
       </w:r>
       <w:r>
         <w:rPr>
@@ -1261,7 +1267,27 @@
           <w:szCs w:val="24"/>
           <w:lang w:val="en-CA" w:eastAsia="en-CA"/>
         </w:rPr>
-        <w:t>Google is one of the company which always working on the most</w:t>
+        <w:t>Google is one of the compan</w:t>
+      </w:r>
+      <w:r>
+        <w:rPr>
+          <w:rFonts w:ascii="Segoe UI" w:eastAsia="Times New Roman" w:hAnsi="Segoe UI" w:cs="Segoe UI"/>
+          <w:color w:val="333333"/>
+          <w:sz w:val="24"/>
+          <w:szCs w:val="24"/>
+          <w:lang w:val="en-CA" w:eastAsia="en-CA"/>
+        </w:rPr>
+        <w:t>ies</w:t>
+      </w:r>
+      <w:r>
+        <w:rPr>
+          <w:rFonts w:ascii="Segoe UI" w:eastAsia="Times New Roman" w:hAnsi="Segoe UI" w:cs="Segoe UI"/>
+          <w:color w:val="333333"/>
+          <w:sz w:val="24"/>
+          <w:szCs w:val="24"/>
+          <w:lang w:val="en-CA" w:eastAsia="en-CA"/>
+        </w:rPr>
+        <w:t xml:space="preserve"> which always working on the most</w:t>
       </w:r>
       <w:r>
         <w:rPr>
@@ -1331,7 +1357,17 @@
           <w:szCs w:val="24"/>
           <w:lang w:val="en-CA" w:eastAsia="en-CA"/>
         </w:rPr>
-        <w:t xml:space="preserve">its core </w:t>
+        <w:t>its core principles</w:t>
+      </w:r>
+      <w:r>
+        <w:rPr>
+          <w:rFonts w:ascii="Segoe UI" w:eastAsia="Times New Roman" w:hAnsi="Segoe UI" w:cs="Segoe UI"/>
+          <w:color w:val="333333"/>
+          <w:sz w:val="24"/>
+          <w:szCs w:val="24"/>
+          <w:lang w:val="en-CA" w:eastAsia="en-CA"/>
+        </w:rPr>
+        <w:t xml:space="preserve">; </w:t>
       </w:r>
       <w:proofErr w:type="gramStart"/>
       <w:r>
@@ -1342,17 +1378,7 @@
           <w:szCs w:val="24"/>
           <w:lang w:val="en-CA" w:eastAsia="en-CA"/>
         </w:rPr>
-        <w:t>principles</w:t>
-      </w:r>
-      <w:r>
-        <w:rPr>
-          <w:rFonts w:ascii="Segoe UI" w:eastAsia="Times New Roman" w:hAnsi="Segoe UI" w:cs="Segoe UI"/>
-          <w:color w:val="333333"/>
-          <w:sz w:val="24"/>
-          <w:szCs w:val="24"/>
-          <w:lang w:val="en-CA" w:eastAsia="en-CA"/>
-        </w:rPr>
-        <w:t xml:space="preserve"> ;</w:t>
+        <w:t>in particular `</w:t>
       </w:r>
       <w:proofErr w:type="gramEnd"/>
       <w:r>
@@ -1363,17 +1389,7 @@
           <w:szCs w:val="24"/>
           <w:lang w:val="en-CA" w:eastAsia="en-CA"/>
         </w:rPr>
-        <w:t xml:space="preserve"> </w:t>
-      </w:r>
-      <w:r>
-        <w:rPr>
-          <w:rFonts w:ascii="Segoe UI" w:eastAsia="Times New Roman" w:hAnsi="Segoe UI" w:cs="Segoe UI"/>
-          <w:color w:val="333333"/>
-          <w:sz w:val="24"/>
-          <w:szCs w:val="24"/>
-          <w:lang w:val="en-CA" w:eastAsia="en-CA"/>
-        </w:rPr>
-        <w:t>in particular ``</w:t>
+        <w:t>`</w:t>
       </w:r>
       <w:r>
         <w:rPr>
@@ -1444,7 +1460,7 @@
           <w:szCs w:val="24"/>
           <w:lang w:val="en-CA" w:eastAsia="en-CA"/>
         </w:rPr>
-        <w:t xml:space="preserve">Altogether, I am convinced that my strong background in computer science, together with my creativity, enthusiasm, and commitment would be of great </w:t>
+        <w:t xml:space="preserve">Altogether, I am convinced that my strong background in computer science, together with my creativity, enthusiasm, and commitment would be of </w:t>
       </w:r>
       <w:r>
         <w:rPr>
@@ -1454,9 +1470,8 @@
           <w:szCs w:val="24"/>
           <w:lang w:val="en-CA" w:eastAsia="en-CA"/>
         </w:rPr>
-        <w:t xml:space="preserve">fit for the </w:t>
+        <w:t xml:space="preserve">a </w:t>
       </w:r>
-      <w:proofErr w:type="spellStart"/>
       <w:r>
         <w:rPr>
           <w:rFonts w:ascii="Segoe UI" w:eastAsia="Times New Roman" w:hAnsi="Segoe UI" w:cs="Segoe UI"/>
@@ -1465,9 +1480,38 @@
           <w:szCs w:val="24"/>
           <w:lang w:val="en-CA" w:eastAsia="en-CA"/>
         </w:rPr>
-        <w:t>postion</w:t>
+        <w:t xml:space="preserve">great </w:t>
       </w:r>
-      <w:proofErr w:type="spellEnd"/>
+      <w:r>
+        <w:rPr>
+          <w:rFonts w:ascii="Segoe UI" w:eastAsia="Times New Roman" w:hAnsi="Segoe UI" w:cs="Segoe UI"/>
+          <w:color w:val="333333"/>
+          <w:sz w:val="24"/>
+          <w:szCs w:val="24"/>
+          <w:lang w:val="en-CA" w:eastAsia="en-CA"/>
+        </w:rPr>
+        <w:t>fit for the pos</w:t>
+      </w:r>
+      <w:r>
+        <w:rPr>
+          <w:rFonts w:ascii="Segoe UI" w:eastAsia="Times New Roman" w:hAnsi="Segoe UI" w:cs="Segoe UI"/>
+          <w:color w:val="333333"/>
+          <w:sz w:val="24"/>
+          <w:szCs w:val="24"/>
+          <w:lang w:val="en-CA" w:eastAsia="en-CA"/>
+        </w:rPr>
+        <w:t>i</w:t>
+      </w:r>
+      <w:r>
+        <w:rPr>
+          <w:rFonts w:ascii="Segoe UI" w:eastAsia="Times New Roman" w:hAnsi="Segoe UI" w:cs="Segoe UI"/>
+          <w:color w:val="333333"/>
+          <w:sz w:val="24"/>
+          <w:szCs w:val="24"/>
+          <w:lang w:val="en-CA" w:eastAsia="en-CA"/>
+        </w:rPr>
+        <w:t>tion</w:t>
+      </w:r>
       <w:r>
         <w:rPr>
           <w:rFonts w:ascii="Segoe UI" w:eastAsia="Times New Roman" w:hAnsi="Segoe UI" w:cs="Segoe UI"/>
@@ -1478,13 +1522,7 @@
         </w:rPr>
         <w:t>.</w:t>
       </w:r>
-    </w:p>
-    <w:p>
-      <w:pPr>
-        <w:tabs>
-          <w:tab w:val="left" w:pos="4195"/>
-        </w:tabs>
-        <w:spacing w:before="240"/>
+      <w:r>
         <w:rPr>
           <w:rFonts w:ascii="Segoe UI" w:eastAsia="Times New Roman" w:hAnsi="Segoe UI" w:cs="Segoe UI"/>
           <w:color w:val="333333"/>
@@ -1492,7 +1530,8 @@
           <w:szCs w:val="24"/>
           <w:lang w:val="en-CA" w:eastAsia="en-CA"/>
         </w:rPr>
-      </w:pPr>
+        <w:t xml:space="preserve"> </w:t>
+      </w:r>
       <w:r>
         <w:rPr>
           <w:rFonts w:ascii="Segoe UI" w:eastAsia="Times New Roman" w:hAnsi="Segoe UI" w:cs="Segoe UI"/>
@@ -1541,7 +1580,27 @@
           <w:szCs w:val="24"/>
           <w:lang w:val="en-CA" w:eastAsia="en-CA"/>
         </w:rPr>
-        <w:t xml:space="preserve"> or follow up with an interview</w:t>
+        <w:t xml:space="preserve"> or </w:t>
+      </w:r>
+      <w:r>
+        <w:rPr>
+          <w:rFonts w:ascii="Segoe UI" w:eastAsia="Times New Roman" w:hAnsi="Segoe UI" w:cs="Segoe UI"/>
+          <w:color w:val="333333"/>
+          <w:sz w:val="24"/>
+          <w:szCs w:val="24"/>
+          <w:lang w:val="en-CA" w:eastAsia="en-CA"/>
+        </w:rPr>
+        <w:t xml:space="preserve">want to </w:t>
+      </w:r>
+      <w:r>
+        <w:rPr>
+          <w:rFonts w:ascii="Segoe UI" w:eastAsia="Times New Roman" w:hAnsi="Segoe UI" w:cs="Segoe UI"/>
+          <w:color w:val="333333"/>
+          <w:sz w:val="24"/>
+          <w:szCs w:val="24"/>
+          <w:lang w:val="en-CA" w:eastAsia="en-CA"/>
+        </w:rPr>
+        <w:t>follow up with an interview</w:t>
       </w:r>
       <w:r>
         <w:rPr>
@@ -1563,6 +1622,21 @@
         </w:rPr>
         <w:t>.</w:t>
       </w:r>
+    </w:p>
+    <w:p>
+      <w:pPr>
+        <w:tabs>
+          <w:tab w:val="left" w:pos="4195"/>
+        </w:tabs>
+        <w:spacing w:before="240"/>
+        <w:rPr>
+          <w:rFonts w:ascii="Segoe UI" w:eastAsia="Times New Roman" w:hAnsi="Segoe UI" w:cs="Segoe UI"/>
+          <w:color w:val="333333"/>
+          <w:sz w:val="24"/>
+          <w:szCs w:val="24"/>
+          <w:lang w:val="en-CA" w:eastAsia="en-CA"/>
+        </w:rPr>
+      </w:pPr>
     </w:p>
     <w:p>
       <w:pPr>
@@ -29958,7 +30032,7 @@
 </file>
 
 <file path=customXml/itemProps2.xml><?xml version="1.0" encoding="utf-8"?>
-<ds:datastoreItem xmlns:ds="http://schemas.openxmlformats.org/officeDocument/2006/customXml" ds:itemID="{162583F3-BDC7-411E-BB51-DAEF4B4EE113}">
+<ds:datastoreItem xmlns:ds="http://schemas.openxmlformats.org/officeDocument/2006/customXml" ds:itemID="{88096721-300E-4027-8D15-36FEDBA19B13}">
   <ds:schemaRefs>
     <ds:schemaRef ds:uri="http://schemas.openxmlformats.org/officeDocument/2006/bibliography"/>
   </ds:schemaRefs>

</xml_diff>